<commit_message>
Hey everyone! Just a quick reminder to double-check that you’ve completed your Peer Reviews. Bilal, you just need to wrap yours up.
Bilal, if you could stick to the format with the "-----" endings, that would be awesome! Thanks a bunch! :)
</commit_message>
<xml_diff>
--- a/PeerReview_HannahScribner.docx
+++ b/PeerReview_HannahScribner.docx
@@ -64,7 +64,7 @@
           <w:sz w:val="22"/>
           <w:szCs w:val="22"/>
         </w:rPr>
-        <w:t>Debbie Johnson</w:t>
+        <w:t>Hannah Scribner</w:t>
       </w:r>
       <w:r>
         <w:br/>
@@ -107,7 +107,14 @@
           <w:sz w:val="22"/>
           <w:szCs w:val="22"/>
         </w:rPr>
-        <w:t>Princess Debbie</w:t>
+        <w:t>M</w:t>
+      </w:r>
+      <w:r>
+        <w:rPr>
+          <w:sz w:val="22"/>
+          <w:szCs w:val="22"/>
+        </w:rPr>
+        <w:t>uhammad Bilal</w:t>
       </w:r>
       <w:r>
         <w:br/>
@@ -337,7 +344,7 @@
           </w:tcPr>
           <w:p>
             <w:r>
-              <w:t>4</w:t>
+              <w:t>3</w:t>
             </w:r>
           </w:p>
         </w:tc>
@@ -430,7 +437,583 @@
           <w:sz w:val="16"/>
           <w:szCs w:val="16"/>
         </w:rPr>
-        <w:t>Keep the tone respectful and focus on the outcome (what was done), not personality. Consider</w:t>
+        <w:t>Keep the tone respectful and focus on the outcome (what was done), not personality. Consider using AI to ensure that the recipient receives the peer review in a positive and productive manner, even if constructive feedback is required.</w:t>
+      </w:r>
+    </w:p>
+    <w:p>
+      <w:pPr>
+        <w:ind w:left="720"/>
+        <w:rPr>
+          <w:rFonts w:ascii="Times New Roman" w:hAnsi="Times New Roman" w:cs="Times New Roman"/>
+          <w:sz w:val="22"/>
+          <w:szCs w:val="22"/>
+        </w:rPr>
+      </w:pPr>
+      <w:r>
+        <w:rPr>
+          <w:rFonts w:ascii="Times New Roman" w:hAnsi="Times New Roman" w:cs="Times New Roman"/>
+          <w:sz w:val="22"/>
+          <w:szCs w:val="22"/>
+        </w:rPr>
+        <w:t>I enjoyed working with Muhammad Bilal for this project! He was very good at communicating and was very inquisitive! He asked a lot of questions throughout, which was very good, I wish I could've had the answer to more of them!</w:t>
+      </w:r>
+    </w:p>
+    <w:p>
+      <w:pPr>
+        <w:ind w:left="720"/>
+        <w:rPr>
+          <w:rFonts w:ascii="Times New Roman" w:hAnsi="Times New Roman" w:cs="Times New Roman"/>
+          <w:sz w:val="22"/>
+          <w:szCs w:val="22"/>
+        </w:rPr>
+      </w:pPr>
+      <w:r>
+        <w:rPr>
+          <w:rFonts w:ascii="Times New Roman" w:hAnsi="Times New Roman" w:cs="Times New Roman"/>
+          <w:sz w:val="22"/>
+          <w:szCs w:val="22"/>
+        </w:rPr>
+        <w:t>Unfortunately, there were many times when we had to ask for help from the instructor, but that's expected when working with new software. As time goes on, we will understand this project and other projects alike more! </w:t>
+      </w:r>
+    </w:p>
+    <w:p>
+      <w:pPr>
+        <w:ind w:left="720"/>
+        <w:rPr>
+          <w:rFonts w:ascii="Times New Roman" w:hAnsi="Times New Roman" w:cs="Times New Roman"/>
+          <w:sz w:val="22"/>
+          <w:szCs w:val="22"/>
+        </w:rPr>
+      </w:pPr>
+      <w:r>
+        <w:rPr>
+          <w:rFonts w:ascii="Times New Roman" w:hAnsi="Times New Roman" w:cs="Times New Roman"/>
+          <w:sz w:val="22"/>
+          <w:szCs w:val="22"/>
+        </w:rPr>
+        <w:t>I don't know that I would like to work with him again, simply because I can't answer all his questions. I appreciate that he's asking questions, because that means he is trying to understand, but I can't help him know if I can't answer his questions.</w:t>
+      </w:r>
+    </w:p>
+    <w:p>
+      <w:pPr>
+        <w:ind w:left="720"/>
+        <w:rPr>
+          <w:rFonts w:ascii="Times New Roman" w:hAnsi="Times New Roman" w:cs="Times New Roman"/>
+          <w:sz w:val="22"/>
+          <w:szCs w:val="22"/>
+        </w:rPr>
+      </w:pPr>
+    </w:p>
+    <w:p>
+      <w:pPr>
+        <w:ind w:left="720"/>
+        <w:rPr>
+          <w:rFonts w:ascii="Times New Roman" w:hAnsi="Times New Roman" w:cs="Times New Roman"/>
+          <w:sz w:val="22"/>
+          <w:szCs w:val="22"/>
+        </w:rPr>
+      </w:pPr>
+    </w:p>
+    <w:p>
+      <w:pPr>
+        <w:ind w:left="720"/>
+        <w:rPr>
+          <w:rFonts w:ascii="Times New Roman" w:hAnsi="Times New Roman" w:cs="Times New Roman"/>
+          <w:sz w:val="22"/>
+          <w:szCs w:val="22"/>
+        </w:rPr>
+      </w:pPr>
+    </w:p>
+    <w:p>
+      <w:pPr>
+        <w:ind w:left="720"/>
+        <w:rPr>
+          <w:rFonts w:ascii="Times New Roman" w:hAnsi="Times New Roman" w:cs="Times New Roman"/>
+          <w:sz w:val="22"/>
+          <w:szCs w:val="22"/>
+        </w:rPr>
+      </w:pPr>
+    </w:p>
+    <w:p>
+      <w:pPr>
+        <w:ind w:left="720"/>
+        <w:rPr>
+          <w:rFonts w:ascii="Times New Roman" w:hAnsi="Times New Roman" w:cs="Times New Roman"/>
+          <w:sz w:val="22"/>
+          <w:szCs w:val="22"/>
+        </w:rPr>
+      </w:pPr>
+    </w:p>
+    <w:p>
+      <w:pPr>
+        <w:ind w:left="720"/>
+        <w:rPr>
+          <w:rFonts w:ascii="Times New Roman" w:hAnsi="Times New Roman" w:cs="Times New Roman"/>
+          <w:sz w:val="22"/>
+          <w:szCs w:val="22"/>
+        </w:rPr>
+      </w:pPr>
+    </w:p>
+    <w:p>
+      <w:pPr>
+        <w:ind w:left="720"/>
+        <w:rPr>
+          <w:rFonts w:ascii="Times New Roman" w:hAnsi="Times New Roman" w:cs="Times New Roman"/>
+          <w:sz w:val="22"/>
+          <w:szCs w:val="22"/>
+        </w:rPr>
+      </w:pPr>
+    </w:p>
+    <w:p>
+      <w:pPr>
+        <w:ind w:left="720"/>
+        <w:rPr>
+          <w:rFonts w:ascii="Times New Roman" w:hAnsi="Times New Roman" w:cs="Times New Roman"/>
+          <w:sz w:val="22"/>
+          <w:szCs w:val="22"/>
+        </w:rPr>
+      </w:pPr>
+    </w:p>
+    <w:p>
+      <w:pPr>
+        <w:ind w:left="720"/>
+        <w:rPr>
+          <w:rFonts w:ascii="Times New Roman" w:hAnsi="Times New Roman" w:cs="Times New Roman"/>
+          <w:sz w:val="22"/>
+          <w:szCs w:val="22"/>
+        </w:rPr>
+      </w:pPr>
+    </w:p>
+    <w:p>
+      <w:pPr>
+        <w:ind w:left="720"/>
+        <w:rPr>
+          <w:rFonts w:ascii="Times New Roman" w:hAnsi="Times New Roman" w:cs="Times New Roman"/>
+          <w:sz w:val="22"/>
+          <w:szCs w:val="22"/>
+        </w:rPr>
+      </w:pPr>
+    </w:p>
+    <w:p>
+      <w:pPr>
+        <w:pStyle w:val="Heading2"/>
+        <w:rPr>
+          <w:color w:val="215E99" w:themeColor="text2" w:themeTint="BF"/>
+        </w:rPr>
+      </w:pPr>
+      <w:r>
+        <w:rPr>
+          <w:color w:val="215E99" w:themeColor="text2" w:themeTint="BF"/>
+        </w:rPr>
+        <w:lastRenderedPageBreak/>
+        <w:t>CSC150 Peer Review</w:t>
+      </w:r>
+      <w:r>
+        <w:rPr>
+          <w:color w:val="215E99" w:themeColor="text2" w:themeTint="BF"/>
+        </w:rPr>
+        <w:t xml:space="preserve"> - Example</w:t>
+      </w:r>
+    </w:p>
+    <w:p>
+      <w:r>
+        <w:rPr>
+          <w:b/>
+          <w:bCs/>
+          <w:color w:val="215E99" w:themeColor="text2" w:themeTint="BF"/>
+        </w:rPr>
+        <w:t xml:space="preserve">Your </w:t>
+      </w:r>
+      <w:r>
+        <w:rPr>
+          <w:b/>
+          <w:bCs/>
+          <w:color w:val="215E99" w:themeColor="text2" w:themeTint="BF"/>
+        </w:rPr>
+        <w:t>N</w:t>
+      </w:r>
+      <w:r>
+        <w:rPr>
+          <w:b/>
+          <w:bCs/>
+          <w:color w:val="215E99" w:themeColor="text2" w:themeTint="BF"/>
+        </w:rPr>
+        <w:t>ame:</w:t>
+      </w:r>
+      <w:r>
+        <w:rPr>
+          <w:color w:val="215E99" w:themeColor="text2" w:themeTint="BF"/>
+        </w:rPr>
+        <w:t xml:space="preserve"> </w:t>
+      </w:r>
+      <w:r>
+        <w:tab/>
+      </w:r>
+      <w:r>
+        <w:tab/>
+      </w:r>
+      <w:r>
+        <w:rPr>
+          <w:sz w:val="22"/>
+          <w:szCs w:val="22"/>
+        </w:rPr>
+        <w:t>Hannah Scribner</w:t>
+      </w:r>
+      <w:r>
+        <w:br/>
+      </w:r>
+      <w:r>
+        <w:rPr>
+          <w:b/>
+          <w:bCs/>
+          <w:color w:val="215E99" w:themeColor="text2" w:themeTint="BF"/>
+        </w:rPr>
+        <w:t xml:space="preserve">Teammate </w:t>
+      </w:r>
+      <w:r>
+        <w:rPr>
+          <w:b/>
+          <w:bCs/>
+          <w:color w:val="215E99" w:themeColor="text2" w:themeTint="BF"/>
+        </w:rPr>
+        <w:t>N</w:t>
+      </w:r>
+      <w:r>
+        <w:rPr>
+          <w:b/>
+          <w:bCs/>
+          <w:color w:val="215E99" w:themeColor="text2" w:themeTint="BF"/>
+        </w:rPr>
+        <w:t>ame:</w:t>
+      </w:r>
+      <w:r>
+        <w:rPr>
+          <w:color w:val="215E99" w:themeColor="text2" w:themeTint="BF"/>
+        </w:rPr>
+        <w:t xml:space="preserve"> </w:t>
+      </w:r>
+      <w:r>
+        <w:tab/>
+      </w:r>
+      <w:r>
+        <w:rPr>
+          <w:sz w:val="22"/>
+          <w:szCs w:val="22"/>
+        </w:rPr>
+        <w:t>Isiaha Black-Marhslek</w:t>
+      </w:r>
+      <w:r>
+        <w:br/>
+      </w:r>
+      <w:r>
+        <w:rPr>
+          <w:b/>
+          <w:bCs/>
+          <w:color w:val="215E99" w:themeColor="text2" w:themeTint="BF"/>
+        </w:rPr>
+        <w:t xml:space="preserve">Assignment: </w:t>
+      </w:r>
+      <w:r>
+        <w:rPr>
+          <w:b/>
+          <w:bCs/>
+          <w:color w:val="215E99" w:themeColor="text2" w:themeTint="BF"/>
+        </w:rPr>
+        <w:tab/>
+      </w:r>
+      <w:r>
+        <w:rPr>
+          <w:b/>
+          <w:bCs/>
+        </w:rPr>
+        <w:tab/>
+      </w:r>
+      <w:r>
+        <w:rPr>
+          <w:sz w:val="22"/>
+          <w:szCs w:val="22"/>
+        </w:rPr>
+        <w:t>Math Tutor V1</w:t>
+      </w:r>
+    </w:p>
+    <w:p>
+      <w:pPr>
+        <w:pBdr>
+          <w:bottom w:val="single" w:sz="6" w:space="1" w:color="auto"/>
+        </w:pBdr>
+        <w:rPr>
+          <w:i/>
+          <w:iCs/>
+          <w:sz w:val="16"/>
+          <w:szCs w:val="16"/>
+        </w:rPr>
+      </w:pPr>
+    </w:p>
+    <w:p>
+      <w:r>
+        <w:br/>
+      </w:r>
+      <w:r>
+        <w:rPr>
+          <w:b/>
+          <w:bCs/>
+          <w:color w:val="215E99" w:themeColor="text2" w:themeTint="BF"/>
+        </w:rPr>
+        <w:t>Rating scale:</w:t>
+      </w:r>
+      <w:r>
+        <w:t xml:space="preserve"> 4 = Exemplary, 3 = Proficient, 2 = Developing, 1 = Beginning</w:t>
+      </w:r>
+    </w:p>
+    <w:tbl>
+      <w:tblPr>
+        <w:tblStyle w:val="TableGrid"/>
+        <w:tblW w:w="0" w:type="auto"/>
+        <w:tblLook w:val="04A0" w:firstRow="1" w:lastRow="0" w:firstColumn="1" w:lastColumn="0" w:noHBand="0" w:noVBand="1"/>
+      </w:tblPr>
+      <w:tblGrid>
+        <w:gridCol w:w="7825"/>
+        <w:gridCol w:w="450"/>
+      </w:tblGrid>
+      <w:tr>
+        <w:tc>
+          <w:tcPr>
+            <w:tcW w:w="7825" w:type="dxa"/>
+          </w:tcPr>
+          <w:p>
+            <w:r>
+              <w:rPr>
+                <w:b/>
+                <w:bCs/>
+                <w:color w:val="215E99" w:themeColor="text2" w:themeTint="BF"/>
+              </w:rPr>
+              <w:t>Contribution &amp; Effort</w:t>
+            </w:r>
+            <w:r>
+              <w:br/>
+            </w:r>
+            <w:r>
+              <w:rPr>
+                <w:i/>
+                <w:iCs/>
+                <w:sz w:val="16"/>
+                <w:szCs w:val="16"/>
+              </w:rPr>
+              <w:t>Was on time for meetings, completed assigned tasks, and pulled their weight.</w:t>
+            </w:r>
+          </w:p>
+        </w:tc>
+        <w:tc>
+          <w:tcPr>
+            <w:tcW w:w="450" w:type="dxa"/>
+            <w:vAlign w:val="center"/>
+          </w:tcPr>
+          <w:p>
+            <w:r>
+              <w:t>2</w:t>
+            </w:r>
+          </w:p>
+        </w:tc>
+      </w:tr>
+      <w:tr>
+        <w:tc>
+          <w:tcPr>
+            <w:tcW w:w="7825" w:type="dxa"/>
+          </w:tcPr>
+          <w:p>
+            <w:r>
+              <w:rPr>
+                <w:b/>
+                <w:bCs/>
+                <w:color w:val="215E99" w:themeColor="text2" w:themeTint="BF"/>
+              </w:rPr>
+              <w:t>Communication &amp; Respect</w:t>
+            </w:r>
+            <w:r>
+              <w:br/>
+            </w:r>
+            <w:r>
+              <w:rPr>
+                <w:i/>
+                <w:iCs/>
+                <w:sz w:val="16"/>
+                <w:szCs w:val="16"/>
+              </w:rPr>
+              <w:t>Listened to others, shared ideas clearly, and offered constructive feedback without being rude or negative.</w:t>
+            </w:r>
+          </w:p>
+        </w:tc>
+        <w:tc>
+          <w:tcPr>
+            <w:tcW w:w="450" w:type="dxa"/>
+            <w:vAlign w:val="center"/>
+          </w:tcPr>
+          <w:p>
+            <w:r>
+              <w:t>3</w:t>
+            </w:r>
+          </w:p>
+        </w:tc>
+      </w:tr>
+      <w:tr>
+        <w:tc>
+          <w:tcPr>
+            <w:tcW w:w="7825" w:type="dxa"/>
+          </w:tcPr>
+          <w:p>
+            <w:r>
+              <w:rPr>
+                <w:b/>
+                <w:bCs/>
+                <w:color w:val="215E99" w:themeColor="text2" w:themeTint="BF"/>
+              </w:rPr>
+              <w:t>Problem-Solving &amp; Flexibility</w:t>
+            </w:r>
+            <w:r>
+              <w:br/>
+            </w:r>
+            <w:r>
+              <w:rPr>
+                <w:i/>
+                <w:iCs/>
+                <w:sz w:val="16"/>
+                <w:szCs w:val="16"/>
+              </w:rPr>
+              <w:t>Helped the group resolve disagreements, adapt to challenges, and find solutions.</w:t>
+            </w:r>
+          </w:p>
+        </w:tc>
+        <w:tc>
+          <w:tcPr>
+            <w:tcW w:w="450" w:type="dxa"/>
+            <w:vAlign w:val="center"/>
+          </w:tcPr>
+          <w:p>
+            <w:r>
+              <w:t>2</w:t>
+            </w:r>
+          </w:p>
+        </w:tc>
+      </w:tr>
+      <w:tr>
+        <w:tc>
+          <w:tcPr>
+            <w:tcW w:w="7825" w:type="dxa"/>
+          </w:tcPr>
+          <w:p>
+            <w:r>
+              <w:rPr>
+                <w:b/>
+                <w:bCs/>
+                <w:color w:val="215E99" w:themeColor="text2" w:themeTint="BF"/>
+              </w:rPr>
+              <w:t>Attitude &amp; Professionalism</w:t>
+            </w:r>
+            <w:r>
+              <w:br/>
+            </w:r>
+            <w:r>
+              <w:rPr>
+                <w:i/>
+                <w:iCs/>
+                <w:sz w:val="16"/>
+                <w:szCs w:val="16"/>
+              </w:rPr>
+              <w:t>Maintained a positive and collaborative attitude throughout the project, even when facing setbacks.</w:t>
+            </w:r>
+          </w:p>
+        </w:tc>
+        <w:tc>
+          <w:tcPr>
+            <w:tcW w:w="450" w:type="dxa"/>
+            <w:vAlign w:val="center"/>
+          </w:tcPr>
+          <w:p>
+            <w:r>
+              <w:t>3</w:t>
+            </w:r>
+          </w:p>
+        </w:tc>
+      </w:tr>
+    </w:tbl>
+    <w:p>
+      <w:pPr>
+        <w:pBdr>
+          <w:bottom w:val="single" w:sz="6" w:space="1" w:color="auto"/>
+        </w:pBdr>
+      </w:pPr>
+    </w:p>
+    <w:p>
+      <w:pPr>
+        <w:pBdr>
+          <w:bottom w:val="single" w:sz="6" w:space="1" w:color="auto"/>
+        </w:pBdr>
+        <w:rPr>
+          <w:i/>
+          <w:iCs/>
+          <w:sz w:val="16"/>
+          <w:szCs w:val="16"/>
+        </w:rPr>
+      </w:pPr>
+      <w:r>
+        <w:br/>
+      </w:r>
+      <w:r>
+        <w:rPr>
+          <w:b/>
+          <w:bCs/>
+          <w:color w:val="215E99" w:themeColor="text2" w:themeTint="BF"/>
+        </w:rPr>
+        <w:t>W</w:t>
+      </w:r>
+      <w:r>
+        <w:rPr>
+          <w:b/>
+          <w:bCs/>
+          <w:color w:val="215E99" w:themeColor="text2" w:themeTint="BF"/>
+        </w:rPr>
+        <w:t>rite a brief paragraph</w:t>
+      </w:r>
+      <w:r>
+        <w:rPr>
+          <w:b/>
+          <w:bCs/>
+          <w:color w:val="215E99" w:themeColor="text2" w:themeTint="BF"/>
+        </w:rPr>
+        <w:t>(s)</w:t>
+      </w:r>
+      <w:r>
+        <w:rPr>
+          <w:b/>
+          <w:bCs/>
+          <w:color w:val="215E99" w:themeColor="text2" w:themeTint="BF"/>
+        </w:rPr>
+        <w:t xml:space="preserve"> that highlights strengths and, if applicable, offers constructive</w:t>
+      </w:r>
+      <w:r>
+        <w:rPr>
+          <w:b/>
+          <w:bCs/>
+          <w:color w:val="215E99" w:themeColor="text2" w:themeTint="BF"/>
+        </w:rPr>
+        <w:t xml:space="preserve"> </w:t>
+      </w:r>
+      <w:r>
+        <w:rPr>
+          <w:b/>
+          <w:bCs/>
+          <w:color w:val="215E99" w:themeColor="text2" w:themeTint="BF"/>
+        </w:rPr>
+        <w:t>feedback.</w:t>
+      </w:r>
+      <w:r>
+        <w:rPr>
+          <w:color w:val="215E99" w:themeColor="text2" w:themeTint="BF"/>
+        </w:rPr>
+        <w:t xml:space="preserve"> </w:t>
+      </w:r>
+      <w:r>
+        <w:br/>
       </w:r>
       <w:r>
         <w:rPr>
@@ -440,47 +1023,7 @@
           <w:sz w:val="16"/>
           <w:szCs w:val="16"/>
         </w:rPr>
-        <w:t xml:space="preserve"> </w:t>
-      </w:r>
-      <w:r>
-        <w:rPr>
-          <w:i/>
-          <w:iCs/>
-          <w:color w:val="C00000"/>
-          <w:sz w:val="16"/>
-          <w:szCs w:val="16"/>
-        </w:rPr>
-        <w:t>using AI to ensure that the recipient receives the peer review in a positive and productive manner, even if</w:t>
-      </w:r>
-      <w:r>
-        <w:rPr>
-          <w:i/>
-          <w:iCs/>
-          <w:color w:val="C00000"/>
-          <w:sz w:val="16"/>
-          <w:szCs w:val="16"/>
-        </w:rPr>
-        <w:t xml:space="preserve"> </w:t>
-      </w:r>
-      <w:r>
-        <w:rPr>
-          <w:i/>
-          <w:iCs/>
-          <w:color w:val="C00000"/>
-          <w:sz w:val="16"/>
-          <w:szCs w:val="16"/>
-        </w:rPr>
-        <w:t>constructive feedback is required</w:t>
-      </w:r>
-      <w:r>
-        <w:rPr>
-          <w:i/>
-          <w:iCs/>
-          <w:color w:val="C00000"/>
-          <w:sz w:val="16"/>
-          <w:szCs w:val="16"/>
-        </w:rPr>
-        <w:t>.</w:t>
+        <w:t>Keep the tone respectful and focus on the outcome (what was done), not personality. Consider using AI to ensure that the recipient receives the peer review in a positive and productive manner, even if constructive feedback is required.</w:t>
       </w:r>
     </w:p>
     <w:p>
@@ -498,39 +1041,43 @@
           <w:sz w:val="22"/>
           <w:szCs w:val="22"/>
         </w:rPr>
-        <w:t>I really enjoyed working with Princess Debbie. She was very upbeat and excited to learn new things. There were times when neither of us knew what to do and she was on the ball</w:t>
-      </w:r>
-      <w:r>
+        <w:t>I enjoyed working with Isiaha Black-Marhslek on this project. He was very eager to help when I asked him to do something. He didn't struggle if someone wasn't telling him precisely what to do. Initially, in this project, I was supposed to be one of the navigators, and he was supposed to be the driver. He got lost on those steps, and I ended up taking over as the driver.</w:t>
+      </w:r>
+    </w:p>
+    <w:p>
+      <w:pPr>
+        <w:ind w:left="720"/>
         <w:rPr>
           <w:rFonts w:ascii="Times New Roman" w:hAnsi="Times New Roman" w:cs="Times New Roman"/>
           <w:sz w:val="22"/>
           <w:szCs w:val="22"/>
         </w:rPr>
-        <w:t>,</w:t>
-      </w:r>
+      </w:pPr>
       <w:r>
         <w:rPr>
           <w:rFonts w:ascii="Times New Roman" w:hAnsi="Times New Roman" w:cs="Times New Roman"/>
           <w:sz w:val="22"/>
           <w:szCs w:val="22"/>
         </w:rPr>
-        <w:t xml:space="preserve"> as a navigator</w:t>
-      </w:r>
-      <w:r>
+        <w:t>Unfortunately, there were many times when we had to ask for help from the instructor, but that's expected when working with new software. As time goes on, we will understand this project and other projects alike more! </w:t>
+      </w:r>
+    </w:p>
+    <w:p>
+      <w:pPr>
+        <w:ind w:left="720"/>
         <w:rPr>
           <w:rFonts w:ascii="Times New Roman" w:hAnsi="Times New Roman" w:cs="Times New Roman"/>
           <w:sz w:val="22"/>
           <w:szCs w:val="22"/>
         </w:rPr>
-        <w:t>,</w:t>
-      </w:r>
+      </w:pPr>
       <w:r>
         <w:rPr>
           <w:rFonts w:ascii="Times New Roman" w:hAnsi="Times New Roman" w:cs="Times New Roman"/>
           <w:sz w:val="22"/>
           <w:szCs w:val="22"/>
         </w:rPr>
-        <w:t xml:space="preserve"> looking up code examples in zyBooks. </w:t>
+        <w:t>I'm not entirely sure I'd choose to work with Isiaha again, as I'm really looking for someone who can take the initiative and handle tasks independently.</w:t>
       </w:r>
     </w:p>
     <w:p>
@@ -542,56 +1089,16 @@
           <w:szCs w:val="22"/>
         </w:rPr>
       </w:pPr>
-      <w:r>
+    </w:p>
+    <w:p>
+      <w:pPr>
+        <w:ind w:left="720"/>
         <w:rPr>
           <w:rFonts w:ascii="Times New Roman" w:hAnsi="Times New Roman" w:cs="Times New Roman"/>
           <w:sz w:val="22"/>
           <w:szCs w:val="22"/>
         </w:rPr>
-        <w:t>Sadly, there were times when neither of us could figure out a problem, so we had to ask the instructor for help, but this is to be expected. It’s going to take both of us time to improve on our trouble shooting skill. I’m positive we are both up for the challenge!</w:t>
-      </w:r>
-    </w:p>
-    <w:p>
-      <w:pPr>
-        <w:ind w:left="720"/>
-        <w:rPr>
-          <w:rFonts w:ascii="Times New Roman" w:hAnsi="Times New Roman" w:cs="Times New Roman"/>
-          <w:sz w:val="22"/>
-          <w:szCs w:val="22"/>
-        </w:rPr>
-      </w:pPr>
-      <w:r>
-        <w:rPr>
-          <w:rFonts w:ascii="Times New Roman" w:hAnsi="Times New Roman" w:cs="Times New Roman"/>
-          <w:sz w:val="22"/>
-          <w:szCs w:val="22"/>
-        </w:rPr>
-        <w:t xml:space="preserve">I would enjoy working with </w:t>
-      </w:r>
-      <w:r>
-        <w:rPr>
-          <w:rFonts w:ascii="Times New Roman" w:hAnsi="Times New Roman" w:cs="Times New Roman"/>
-          <w:sz w:val="22"/>
-          <w:szCs w:val="22"/>
-        </w:rPr>
-        <w:t>Princess Debbie</w:t>
-      </w:r>
-      <w:r>
-        <w:rPr>
-          <w:rFonts w:ascii="Times New Roman" w:hAnsi="Times New Roman" w:cs="Times New Roman"/>
-          <w:sz w:val="22"/>
-          <w:szCs w:val="22"/>
-        </w:rPr>
-        <w:t xml:space="preserve"> again</w:t>
-      </w:r>
-      <w:r>
-        <w:rPr>
-          <w:rFonts w:ascii="Times New Roman" w:hAnsi="Times New Roman" w:cs="Times New Roman"/>
-          <w:sz w:val="22"/>
-          <w:szCs w:val="22"/>
-        </w:rPr>
-        <w:t>!</w:t>
-      </w:r>
+      </w:pPr>
     </w:p>
     <w:sectPr>
       <w:pgSz w:w="12240" w:h="15840"/>

</xml_diff>